<commit_message>
added map to contact page
</commit_message>
<xml_diff>
--- a/dokumentacija/Splet-NO.docx
+++ b/dokumentacija/Splet-NO.docx
@@ -1602,6 +1602,9 @@
             <w:pPr>
               <w:jc w:val="center"/>
             </w:pPr>
+            <w:r>
+              <w:t>1</w:t>
+            </w:r>
           </w:p>
         </w:tc>
       </w:tr>
@@ -2863,6 +2866,9 @@
             <w:pPr>
               <w:jc w:val="center"/>
             </w:pPr>
+            <w:r>
+              <w:t>1</w:t>
+            </w:r>
           </w:p>
         </w:tc>
       </w:tr>
@@ -2910,6 +2916,9 @@
             <w:pPr>
               <w:jc w:val="center"/>
             </w:pPr>
+            <w:r>
+              <w:t>1</w:t>
+            </w:r>
           </w:p>
         </w:tc>
       </w:tr>
@@ -6831,6 +6840,7 @@
     <w:lsdException w:name="HTML Sample" w:semiHidden="1" w:unhideWhenUsed="1"/>
     <w:lsdException w:name="HTML Typewriter" w:semiHidden="1" w:unhideWhenUsed="1"/>
     <w:lsdException w:name="HTML Variable" w:semiHidden="1" w:unhideWhenUsed="1"/>
+    <w:lsdException w:name="Normal Table" w:semiHidden="1" w:unhideWhenUsed="1"/>
     <w:lsdException w:name="annotation subject" w:semiHidden="1" w:unhideWhenUsed="1"/>
     <w:lsdException w:name="No List" w:semiHidden="1" w:unhideWhenUsed="1"/>
     <w:lsdException w:name="Outline List 1" w:semiHidden="1" w:unhideWhenUsed="1"/>
@@ -6877,8 +6887,10 @@
     <w:lsdException w:name="Table Subtle 2" w:semiHidden="1" w:unhideWhenUsed="1"/>
     <w:lsdException w:name="Table Web 1" w:semiHidden="1" w:unhideWhenUsed="1"/>
     <w:lsdException w:name="Table Web 2" w:semiHidden="1" w:unhideWhenUsed="1"/>
+    <w:lsdException w:name="Table Web 3" w:semiHidden="1" w:unhideWhenUsed="1"/>
     <w:lsdException w:name="Balloon Text" w:semiHidden="1" w:unhideWhenUsed="1"/>
     <w:lsdException w:name="Table Grid" w:uiPriority="59"/>
+    <w:lsdException w:name="Table Theme" w:semiHidden="1" w:unhideWhenUsed="1"/>
     <w:lsdException w:name="Placeholder Text" w:semiHidden="1"/>
     <w:lsdException w:name="No Spacing" w:uiPriority="1" w:qFormat="1"/>
     <w:lsdException w:name="Light Shading" w:uiPriority="60"/>

</xml_diff>

<commit_message>
completed documentation & presentation
</commit_message>
<xml_diff>
--- a/dokumentacija/Splet-NO.docx
+++ b/dokumentacija/Splet-NO.docx
@@ -299,6 +299,14 @@
                 <w:szCs w:val="28"/>
               </w:rPr>
             </w:pPr>
+            <w:r>
+              <w:rPr>
+                <w:rFonts w:cstheme="minorHAnsi"/>
+                <w:bCs/>
+                <w:szCs w:val="28"/>
+              </w:rPr>
+              <w:t>2</w:t>
+            </w:r>
           </w:p>
         </w:tc>
       </w:tr>
@@ -373,6 +381,14 @@
                 <w:szCs w:val="28"/>
               </w:rPr>
             </w:pPr>
+            <w:r>
+              <w:rPr>
+                <w:rFonts w:cstheme="minorHAnsi"/>
+                <w:bCs/>
+                <w:szCs w:val="28"/>
+              </w:rPr>
+              <w:t>1</w:t>
+            </w:r>
           </w:p>
         </w:tc>
       </w:tr>
@@ -447,6 +463,14 @@
                 <w:szCs w:val="28"/>
               </w:rPr>
             </w:pPr>
+            <w:r>
+              <w:rPr>
+                <w:rFonts w:cstheme="minorHAnsi"/>
+                <w:bCs/>
+                <w:szCs w:val="28"/>
+              </w:rPr>
+              <w:t>3</w:t>
+            </w:r>
           </w:p>
         </w:tc>
       </w:tr>
@@ -521,6 +545,14 @@
                 <w:szCs w:val="28"/>
               </w:rPr>
             </w:pPr>
+            <w:r>
+              <w:rPr>
+                <w:rFonts w:cstheme="minorHAnsi"/>
+                <w:bCs/>
+                <w:szCs w:val="28"/>
+              </w:rPr>
+              <w:t>3</w:t>
+            </w:r>
           </w:p>
         </w:tc>
       </w:tr>
@@ -595,6 +627,14 @@
                 <w:szCs w:val="28"/>
               </w:rPr>
             </w:pPr>
+            <w:r>
+              <w:rPr>
+                <w:rFonts w:cstheme="minorHAnsi"/>
+                <w:bCs/>
+                <w:szCs w:val="28"/>
+              </w:rPr>
+              <w:t>1</w:t>
+            </w:r>
           </w:p>
         </w:tc>
       </w:tr>
@@ -707,6 +747,15 @@
                 <w:szCs w:val="28"/>
               </w:rPr>
             </w:pPr>
+            <w:r>
+              <w:rPr>
+                <w:rFonts w:cstheme="minorHAnsi"/>
+                <w:b/>
+                <w:bCs/>
+                <w:szCs w:val="28"/>
+              </w:rPr>
+              <w:t>10</w:t>
+            </w:r>
           </w:p>
         </w:tc>
       </w:tr>
@@ -4123,6 +4172,14 @@
                 <w:szCs w:val="28"/>
               </w:rPr>
             </w:pPr>
+            <w:r>
+              <w:rPr>
+                <w:rFonts w:cstheme="minorHAnsi"/>
+                <w:bCs/>
+                <w:szCs w:val="28"/>
+              </w:rPr>
+              <w:t>4</w:t>
+            </w:r>
           </w:p>
         </w:tc>
       </w:tr>
@@ -4196,6 +4253,14 @@
                 <w:szCs w:val="28"/>
               </w:rPr>
             </w:pPr>
+            <w:r>
+              <w:rPr>
+                <w:rFonts w:cstheme="minorHAnsi"/>
+                <w:bCs/>
+                <w:szCs w:val="28"/>
+              </w:rPr>
+              <w:t>3</w:t>
+            </w:r>
           </w:p>
         </w:tc>
       </w:tr>
@@ -4269,6 +4334,14 @@
                 <w:szCs w:val="28"/>
               </w:rPr>
             </w:pPr>
+            <w:r>
+              <w:rPr>
+                <w:rFonts w:cstheme="minorHAnsi"/>
+                <w:bCs/>
+                <w:szCs w:val="28"/>
+              </w:rPr>
+              <w:t>1</w:t>
+            </w:r>
           </w:p>
         </w:tc>
       </w:tr>
@@ -4342,6 +4415,14 @@
                 <w:szCs w:val="28"/>
               </w:rPr>
             </w:pPr>
+            <w:r>
+              <w:rPr>
+                <w:rFonts w:cstheme="minorHAnsi"/>
+                <w:bCs/>
+                <w:szCs w:val="28"/>
+              </w:rPr>
+              <w:t>1</w:t>
+            </w:r>
           </w:p>
         </w:tc>
       </w:tr>
@@ -4415,6 +4496,14 @@
                 <w:szCs w:val="28"/>
               </w:rPr>
             </w:pPr>
+            <w:r>
+              <w:rPr>
+                <w:rFonts w:cstheme="minorHAnsi"/>
+                <w:bCs/>
+                <w:szCs w:val="28"/>
+              </w:rPr>
+              <w:t>1</w:t>
+            </w:r>
           </w:p>
         </w:tc>
       </w:tr>
@@ -4536,6 +4625,15 @@
                 <w:szCs w:val="28"/>
               </w:rPr>
             </w:pPr>
+            <w:r>
+              <w:rPr>
+                <w:rFonts w:cstheme="minorHAnsi"/>
+                <w:b/>
+                <w:bCs/>
+                <w:szCs w:val="28"/>
+              </w:rPr>
+              <w:t>10</w:t>
+            </w:r>
           </w:p>
         </w:tc>
       </w:tr>
@@ -5487,6 +5585,14 @@
                 <w:szCs w:val="28"/>
               </w:rPr>
             </w:pPr>
+            <w:r>
+              <w:rPr>
+                <w:rFonts w:cstheme="minorHAnsi"/>
+                <w:bCs/>
+                <w:szCs w:val="28"/>
+              </w:rPr>
+              <w:t>10</w:t>
+            </w:r>
           </w:p>
         </w:tc>
       </w:tr>
@@ -5568,6 +5674,14 @@
                 <w:szCs w:val="28"/>
               </w:rPr>
             </w:pPr>
+            <w:r>
+              <w:rPr>
+                <w:rFonts w:cstheme="minorHAnsi"/>
+                <w:bCs/>
+                <w:szCs w:val="28"/>
+              </w:rPr>
+              <w:t>70</w:t>
+            </w:r>
           </w:p>
         </w:tc>
       </w:tr>
@@ -5641,6 +5755,14 @@
                 <w:szCs w:val="28"/>
               </w:rPr>
             </w:pPr>
+            <w:r>
+              <w:rPr>
+                <w:rFonts w:cstheme="minorHAnsi"/>
+                <w:bCs/>
+                <w:szCs w:val="28"/>
+              </w:rPr>
+              <w:t>10</w:t>
+            </w:r>
           </w:p>
         </w:tc>
       </w:tr>

</xml_diff>